<commit_message>
Component list updated, Rotary not to be used
</commit_message>
<xml_diff>
--- a/steering-wheel-controls/ProductsList.docx
+++ b/steering-wheel-controls/ProductsList.docx
@@ -8,129 +8,18 @@
           <w:lang w:val="tr-TR"/>
         </w:rPr>
       </w:pPr>
-      <w:proofErr w:type="spellStart"/>
       <w:r>
         <w:rPr>
           <w:lang w:val="tr-TR"/>
         </w:rPr>
-        <w:t>Rotary</w:t>
-      </w:r>
-      <w:proofErr w:type="spellEnd"/>
-      <w:r>
-        <w:rPr>
-          <w:lang w:val="tr-TR"/>
-        </w:rPr>
-        <w:t xml:space="preserve"> – 1 </w:t>
-      </w:r>
-      <w:proofErr w:type="spellStart"/>
-      <w:r>
-        <w:rPr>
-          <w:lang w:val="tr-TR"/>
-        </w:rPr>
-        <w:t>Pole</w:t>
-      </w:r>
-      <w:proofErr w:type="spellEnd"/>
-      <w:r>
-        <w:rPr>
-          <w:lang w:val="tr-TR"/>
-        </w:rPr>
-        <w:t xml:space="preserve"> 4 </w:t>
-      </w:r>
-      <w:proofErr w:type="spellStart"/>
-      <w:r>
-        <w:rPr>
-          <w:lang w:val="tr-TR"/>
-        </w:rPr>
-        <w:t>Positions</w:t>
-      </w:r>
-      <w:proofErr w:type="spellEnd"/>
-      <w:r>
-        <w:rPr>
-          <w:lang w:val="tr-TR"/>
-        </w:rPr>
-        <w:t>:</w:t>
+        <w:t>Buttons</w:t>
       </w:r>
       <w:r>
         <w:rPr>
           <w:lang w:val="tr-TR"/>
         </w:rPr>
-        <w:br/>
+        <w:t xml:space="preserve"> – (momentary/self reset, waterproof)</w:t>
       </w:r>
-      <w:hyperlink r:id="rId4" w:history="1">
-        <w:r>
-          <w:rPr>
-            <w:rStyle w:val="Hyperlink"/>
-            <w:lang w:val="tr-TR"/>
-          </w:rPr>
-          <w:t>RotaryOpt1</w:t>
-        </w:r>
-      </w:hyperlink>
-    </w:p>
-    <w:p>
-      <w:pPr>
-        <w:rPr>
-          <w:lang w:val="tr-TR"/>
-        </w:rPr>
-      </w:pPr>
-      <w:hyperlink r:id="rId5" w:history="1">
-        <w:r>
-          <w:rPr>
-            <w:rStyle w:val="Hyperlink"/>
-            <w:lang w:val="tr-TR"/>
-          </w:rPr>
-          <w:t>RotaryOpt2</w:t>
-        </w:r>
-      </w:hyperlink>
-    </w:p>
-    <w:p>
-      <w:pPr>
-        <w:rPr>
-          <w:lang w:val="tr-TR"/>
-        </w:rPr>
-      </w:pPr>
-    </w:p>
-    <w:p>
-      <w:pPr>
-        <w:rPr>
-          <w:lang w:val="tr-TR"/>
-        </w:rPr>
-      </w:pPr>
-      <w:proofErr w:type="spellStart"/>
-      <w:r>
-        <w:rPr>
-          <w:lang w:val="tr-TR"/>
-        </w:rPr>
-        <w:t>Cap</w:t>
-      </w:r>
-      <w:proofErr w:type="spellEnd"/>
-      <w:r>
-        <w:rPr>
-          <w:lang w:val="tr-TR"/>
-        </w:rPr>
-        <w:t xml:space="preserve"> </w:t>
-      </w:r>
-      <w:proofErr w:type="spellStart"/>
-      <w:r>
-        <w:rPr>
-          <w:lang w:val="tr-TR"/>
-        </w:rPr>
-        <w:t>for</w:t>
-      </w:r>
-      <w:proofErr w:type="spellEnd"/>
-      <w:r>
-        <w:rPr>
-          <w:lang w:val="tr-TR"/>
-        </w:rPr>
-        <w:t xml:space="preserve"> </w:t>
-      </w:r>
-      <w:proofErr w:type="spellStart"/>
-      <w:r>
-        <w:rPr>
-          <w:lang w:val="tr-TR"/>
-        </w:rPr>
-        <w:t>Rotary</w:t>
-      </w:r>
-      <w:proofErr w:type="spellEnd"/>
       <w:r>
         <w:rPr>
           <w:lang w:val="tr-TR"/>
@@ -144,87 +33,7 @@
           <w:lang w:val="tr-TR"/>
         </w:rPr>
       </w:pPr>
-      <w:hyperlink r:id="rId6" w:history="1">
-        <w:proofErr w:type="spellStart"/>
-        <w:r>
-          <w:rPr>
-            <w:rStyle w:val="Hyperlink"/>
-            <w:lang w:val="tr-TR"/>
-          </w:rPr>
-          <w:t>RotaryCap</w:t>
-        </w:r>
-        <w:proofErr w:type="spellEnd"/>
-      </w:hyperlink>
-    </w:p>
-    <w:p>
-      <w:pPr>
-        <w:rPr>
-          <w:lang w:val="tr-TR"/>
-        </w:rPr>
-      </w:pPr>
-    </w:p>
-    <w:p>
-      <w:pPr>
-        <w:rPr>
-          <w:lang w:val="tr-TR"/>
-        </w:rPr>
-      </w:pPr>
-      <w:proofErr w:type="spellStart"/>
-      <w:r>
-        <w:rPr>
-          <w:lang w:val="tr-TR"/>
-        </w:rPr>
-        <w:t>Buttons</w:t>
-      </w:r>
-      <w:proofErr w:type="spellEnd"/>
-      <w:r>
-        <w:rPr>
-          <w:lang w:val="tr-TR"/>
-        </w:rPr>
-        <w:t xml:space="preserve"> – (</w:t>
-      </w:r>
-      <w:proofErr w:type="spellStart"/>
-      <w:r>
-        <w:rPr>
-          <w:lang w:val="tr-TR"/>
-        </w:rPr>
-        <w:t>momentary</w:t>
-      </w:r>
-      <w:proofErr w:type="spellEnd"/>
-      <w:r>
-        <w:rPr>
-          <w:lang w:val="tr-TR"/>
-        </w:rPr>
-        <w:t xml:space="preserve">/self reset, </w:t>
-      </w:r>
-      <w:proofErr w:type="spellStart"/>
-      <w:r>
-        <w:rPr>
-          <w:lang w:val="tr-TR"/>
-        </w:rPr>
-        <w:t>waterproof</w:t>
-      </w:r>
-      <w:proofErr w:type="spellEnd"/>
-      <w:r>
-        <w:rPr>
-          <w:lang w:val="tr-TR"/>
-        </w:rPr>
-        <w:t>)</w:t>
-      </w:r>
-      <w:r>
-        <w:rPr>
-          <w:lang w:val="tr-TR"/>
-        </w:rPr>
-        <w:t>:</w:t>
-      </w:r>
-    </w:p>
-    <w:p>
-      <w:pPr>
-        <w:rPr>
-          <w:lang w:val="tr-TR"/>
-        </w:rPr>
-      </w:pPr>
-      <w:hyperlink r:id="rId7" w:history="1">
+      <w:hyperlink r:id="rId4" w:history="1">
         <w:r>
           <w:rPr>
             <w:rStyle w:val="Hyperlink"/>
@@ -253,112 +62,12 @@
         </w:rPr>
         <w:t xml:space="preserve"> – </w:t>
       </w:r>
-      <w:proofErr w:type="spellStart"/>
       <w:r>
         <w:rPr>
           <w:lang w:val="tr-TR"/>
         </w:rPr>
-        <w:t>Any</w:t>
+        <w:t>Any option around this, shouldn’t be too thick though</w:t>
       </w:r>
-      <w:proofErr w:type="spellEnd"/>
-      <w:r>
-        <w:rPr>
-          <w:lang w:val="tr-TR"/>
-        </w:rPr>
-        <w:t xml:space="preserve"> </w:t>
-      </w:r>
-      <w:proofErr w:type="spellStart"/>
-      <w:r>
-        <w:rPr>
-          <w:lang w:val="tr-TR"/>
-        </w:rPr>
-        <w:t>option</w:t>
-      </w:r>
-      <w:proofErr w:type="spellEnd"/>
-      <w:r>
-        <w:rPr>
-          <w:lang w:val="tr-TR"/>
-        </w:rPr>
-        <w:t xml:space="preserve"> </w:t>
-      </w:r>
-      <w:proofErr w:type="spellStart"/>
-      <w:r>
-        <w:rPr>
-          <w:lang w:val="tr-TR"/>
-        </w:rPr>
-        <w:t>around</w:t>
-      </w:r>
-      <w:proofErr w:type="spellEnd"/>
-      <w:r>
-        <w:rPr>
-          <w:lang w:val="tr-TR"/>
-        </w:rPr>
-        <w:t xml:space="preserve"> </w:t>
-      </w:r>
-      <w:proofErr w:type="spellStart"/>
-      <w:r>
-        <w:rPr>
-          <w:lang w:val="tr-TR"/>
-        </w:rPr>
-        <w:t>this</w:t>
-      </w:r>
-      <w:proofErr w:type="spellEnd"/>
-      <w:r>
-        <w:rPr>
-          <w:lang w:val="tr-TR"/>
-        </w:rPr>
-        <w:t xml:space="preserve">, </w:t>
-      </w:r>
-      <w:proofErr w:type="spellStart"/>
-      <w:r>
-        <w:rPr>
-          <w:lang w:val="tr-TR"/>
-        </w:rPr>
-        <w:t>shouldn’t</w:t>
-      </w:r>
-      <w:proofErr w:type="spellEnd"/>
-      <w:r>
-        <w:rPr>
-          <w:lang w:val="tr-TR"/>
-        </w:rPr>
-        <w:t xml:space="preserve"> be </w:t>
-      </w:r>
-      <w:proofErr w:type="spellStart"/>
-      <w:r>
-        <w:rPr>
-          <w:lang w:val="tr-TR"/>
-        </w:rPr>
-        <w:t>too</w:t>
-      </w:r>
-      <w:proofErr w:type="spellEnd"/>
-      <w:r>
-        <w:rPr>
-          <w:lang w:val="tr-TR"/>
-        </w:rPr>
-        <w:t xml:space="preserve"> </w:t>
-      </w:r>
-      <w:proofErr w:type="spellStart"/>
-      <w:r>
-        <w:rPr>
-          <w:lang w:val="tr-TR"/>
-        </w:rPr>
-        <w:t>thick</w:t>
-      </w:r>
-      <w:proofErr w:type="spellEnd"/>
-      <w:r>
-        <w:rPr>
-          <w:lang w:val="tr-TR"/>
-        </w:rPr>
-        <w:t xml:space="preserve"> </w:t>
-      </w:r>
-      <w:proofErr w:type="spellStart"/>
-      <w:r>
-        <w:rPr>
-          <w:lang w:val="tr-TR"/>
-        </w:rPr>
-        <w:t>though</w:t>
-      </w:r>
-      <w:proofErr w:type="spellEnd"/>
     </w:p>
     <w:p>
       <w:pPr>
@@ -377,44 +86,8 @@
         <w:rPr>
           <w:lang w:val="tr-TR"/>
         </w:rPr>
-        <w:t xml:space="preserve">Cable – 10 </w:t>
+        <w:t>Cable – 10 core coiled cable</w:t>
       </w:r>
-      <w:proofErr w:type="spellStart"/>
-      <w:r>
-        <w:rPr>
-          <w:lang w:val="tr-TR"/>
-        </w:rPr>
-        <w:t>core</w:t>
-      </w:r>
-      <w:proofErr w:type="spellEnd"/>
-      <w:r>
-        <w:rPr>
-          <w:lang w:val="tr-TR"/>
-        </w:rPr>
-        <w:t xml:space="preserve"> </w:t>
-      </w:r>
-      <w:proofErr w:type="spellStart"/>
-      <w:r>
-        <w:rPr>
-          <w:lang w:val="tr-TR"/>
-        </w:rPr>
-        <w:t>coiled</w:t>
-      </w:r>
-      <w:proofErr w:type="spellEnd"/>
-      <w:r>
-        <w:rPr>
-          <w:lang w:val="tr-TR"/>
-        </w:rPr>
-        <w:t xml:space="preserve"> </w:t>
-      </w:r>
-      <w:proofErr w:type="spellStart"/>
-      <w:r>
-        <w:rPr>
-          <w:lang w:val="tr-TR"/>
-        </w:rPr>
-        <w:t>cable</w:t>
-      </w:r>
-      <w:proofErr w:type="spellEnd"/>
       <w:r>
         <w:rPr>
           <w:lang w:val="tr-TR"/>
@@ -428,7 +101,7 @@
           <w:lang w:val="tr-TR"/>
         </w:rPr>
       </w:pPr>
-      <w:hyperlink r:id="rId8" w:history="1">
+      <w:hyperlink r:id="rId5" w:history="1">
         <w:r>
           <w:rPr>
             <w:rStyle w:val="Hyperlink"/>
@@ -444,7 +117,7 @@
           <w:lang w:val="tr-TR"/>
         </w:rPr>
       </w:pPr>
-      <w:hyperlink r:id="rId9" w:history="1">
+      <w:hyperlink r:id="rId6" w:history="1">
         <w:r>
           <w:rPr>
             <w:rStyle w:val="Hyperlink"/>
@@ -471,21 +144,7 @@
         <w:rPr>
           <w:lang w:val="tr-TR"/>
         </w:rPr>
-        <w:t xml:space="preserve">Cable </w:t>
-      </w:r>
-      <w:proofErr w:type="spellStart"/>
-      <w:r>
-        <w:rPr>
-          <w:lang w:val="tr-TR"/>
-        </w:rPr>
-        <w:t>Connectors</w:t>
-      </w:r>
-      <w:proofErr w:type="spellEnd"/>
-      <w:r>
-        <w:rPr>
-          <w:lang w:val="tr-TR"/>
-        </w:rPr>
-        <w:t>:</w:t>
+        <w:t>Cable Connectors:</w:t>
       </w:r>
     </w:p>
     <w:p>
@@ -494,7 +153,7 @@
           <w:lang w:val="tr-TR"/>
         </w:rPr>
       </w:pPr>
-      <w:hyperlink r:id="rId10" w:history="1">
+      <w:hyperlink r:id="rId7" w:history="1">
         <w:r>
           <w:rPr>
             <w:rStyle w:val="Hyperlink"/>
@@ -503,6 +162,32 @@
           <w:t>Connector</w:t>
         </w:r>
       </w:hyperlink>
+    </w:p>
+    <w:p>
+      <w:pPr>
+        <w:rPr>
+          <w:lang w:val="tr-TR"/>
+        </w:rPr>
+      </w:pPr>
+    </w:p>
+    <w:p>
+      <w:pPr>
+        <w:rPr>
+          <w:lang w:val="tr-TR"/>
+        </w:rPr>
+      </w:pPr>
+      <w:r>
+        <w:rPr>
+          <w:lang w:val="tr-TR"/>
+        </w:rPr>
+        <w:t>Rotary not to be connected in this version, maybe in a future steering Wheel generation</w:t>
+      </w:r>
+      <w:r>
+        <w:rPr>
+          <w:lang w:val="tr-TR"/>
+        </w:rPr>
+        <w:t>. Leave the pcb empty for that part.</w:t>
+      </w:r>
     </w:p>
     <w:sectPr>
       <w:pgSz w:w="12240" w:h="15840"/>

</xml_diff>